<commit_message>
Lambda s3 code updated
</commit_message>
<xml_diff>
--- a/D4/LM01-lambda-s3-sns.docx
+++ b/D4/LM01-lambda-s3-sns.docx
@@ -53,15 +53,7 @@
           <w:b/>
           <w:bCs/>
         </w:rPr>
-        <w:t>1</w:t>
-      </w:r>
-      <w:proofErr w:type="gramStart"/>
-      <w:r>
-        <w:rPr>
-          <w:b/>
-          <w:bCs/>
-        </w:rPr>
-        <w:t xml:space="preserve">. </w:t>
+        <w:t xml:space="preserve">1. </w:t>
       </w:r>
       <w:r>
         <w:rPr>
@@ -76,15 +68,7 @@
           <w:b/>
           <w:bCs/>
         </w:rPr>
-        <w:t xml:space="preserve"> Lab</w:t>
-      </w:r>
-      <w:proofErr w:type="gramEnd"/>
-      <w:r>
-        <w:rPr>
-          <w:b/>
-          <w:bCs/>
-        </w:rPr>
-        <w:t xml:space="preserve"> Objective</w:t>
+        <w:t xml:space="preserve"> Lab Objective</w:t>
       </w:r>
     </w:p>
     <w:p>
@@ -163,13 +147,8 @@
           <w:numId w:val="1"/>
         </w:numPr>
       </w:pPr>
-      <w:proofErr w:type="gramStart"/>
-      <w:r>
-        <w:t>Sends</w:t>
-      </w:r>
-      <w:proofErr w:type="gramEnd"/>
-      <w:r>
-        <w:t xml:space="preserve"> an </w:t>
+      <w:r>
+        <w:t xml:space="preserve">Sends an </w:t>
       </w:r>
       <w:r>
         <w:rPr>
@@ -233,15 +212,7 @@
           <w:b/>
           <w:bCs/>
         </w:rPr>
-        <w:t>2</w:t>
-      </w:r>
-      <w:proofErr w:type="gramStart"/>
-      <w:r>
-        <w:rPr>
-          <w:b/>
-          <w:bCs/>
-        </w:rPr>
-        <w:t xml:space="preserve">. </w:t>
+        <w:t xml:space="preserve">2. </w:t>
       </w:r>
       <w:r>
         <w:rPr>
@@ -256,15 +227,7 @@
           <w:b/>
           <w:bCs/>
         </w:rPr>
-        <w:t xml:space="preserve"> Architecture</w:t>
-      </w:r>
-      <w:proofErr w:type="gramEnd"/>
-      <w:r>
-        <w:rPr>
-          <w:b/>
-          <w:bCs/>
-        </w:rPr>
-        <w:t xml:space="preserve"> Overview</w:t>
+        <w:t xml:space="preserve"> Architecture Overview</w:t>
       </w:r>
     </w:p>
     <w:p>
@@ -284,15 +247,7 @@
         </w:numPr>
       </w:pPr>
       <w:r>
-        <w:t xml:space="preserve">User uploads </w:t>
-      </w:r>
-      <w:proofErr w:type="gramStart"/>
-      <w:r>
-        <w:t>file</w:t>
-      </w:r>
-      <w:proofErr w:type="gramEnd"/>
-      <w:r>
-        <w:t xml:space="preserve"> to S3 bucket (e.g., source-bucket-lab-v1).</w:t>
+        <w:t>User uploads file to S3 bucket (e.g., source-bucket-lab-v1).</w:t>
       </w:r>
     </w:p>
     <w:p>
@@ -303,17 +258,7 @@
         </w:numPr>
       </w:pPr>
       <w:r>
-        <w:t xml:space="preserve">S3 generates an </w:t>
-      </w:r>
-      <w:proofErr w:type="spellStart"/>
-      <w:proofErr w:type="gramStart"/>
-      <w:r>
-        <w:t>ObjectCreated:Put</w:t>
-      </w:r>
-      <w:proofErr w:type="spellEnd"/>
-      <w:proofErr w:type="gramEnd"/>
-      <w:r>
-        <w:t xml:space="preserve"> event.</w:t>
+        <w:t>S3 generates an ObjectCreated:Put event.</w:t>
       </w:r>
     </w:p>
     <w:p>
@@ -345,21 +290,8 @@
           <w:numId w:val="2"/>
         </w:numPr>
       </w:pPr>
-      <w:proofErr w:type="gramStart"/>
-      <w:r>
-        <w:t>Finds</w:t>
-      </w:r>
-      <w:proofErr w:type="gramEnd"/>
-      <w:r>
-        <w:t xml:space="preserve"> the file </w:t>
-      </w:r>
-      <w:proofErr w:type="gramStart"/>
-      <w:r>
-        <w:t>extension (.</w:t>
-      </w:r>
-      <w:proofErr w:type="gramEnd"/>
-      <w:r>
-        <w:t>doc, .pdf, etc.).</w:t>
+      <w:r>
+        <w:t>Finds the file extension (.doc, .pdf, etc.).</w:t>
       </w:r>
     </w:p>
     <w:p>
@@ -459,15 +391,7 @@
           <w:b/>
           <w:bCs/>
         </w:rPr>
-        <w:t>3</w:t>
-      </w:r>
-      <w:proofErr w:type="gramStart"/>
-      <w:r>
-        <w:rPr>
-          <w:b/>
-          <w:bCs/>
-        </w:rPr>
-        <w:t xml:space="preserve">. </w:t>
+        <w:t xml:space="preserve">3. </w:t>
       </w:r>
       <w:r>
         <w:rPr>
@@ -484,7 +408,6 @@
         </w:rPr>
         <w:t xml:space="preserve"> Prerequisites</w:t>
       </w:r>
-      <w:proofErr w:type="gramEnd"/>
     </w:p>
     <w:p>
       <w:pPr>
@@ -505,15 +428,7 @@
         </w:numPr>
       </w:pPr>
       <w:r>
-        <w:t xml:space="preserve">IAM </w:t>
-      </w:r>
-      <w:proofErr w:type="gramStart"/>
-      <w:r>
-        <w:t>user</w:t>
-      </w:r>
-      <w:proofErr w:type="gramEnd"/>
-      <w:r>
-        <w:t xml:space="preserve"> with permissions for S3, Lambda, SNS, IAM.</w:t>
+        <w:t>IAM user with permissions for S3, Lambda, SNS, IAM.</w:t>
       </w:r>
     </w:p>
     <w:p>
@@ -524,15 +439,7 @@
         </w:numPr>
       </w:pPr>
       <w:r>
-        <w:t>AWS CLI configured (</w:t>
-      </w:r>
-      <w:proofErr w:type="spellStart"/>
-      <w:r>
-        <w:t>aws</w:t>
-      </w:r>
-      <w:proofErr w:type="spellEnd"/>
-      <w:r>
-        <w:t xml:space="preserve"> configure) – optional but recommended.</w:t>
+        <w:t>AWS CLI configured (aws configure) – optional but recommended.</w:t>
       </w:r>
     </w:p>
     <w:p>
@@ -775,13 +682,8 @@
       </w:r>
     </w:p>
     <w:p>
-      <w:proofErr w:type="spellStart"/>
-      <w:r>
-        <w:t>aws</w:t>
-      </w:r>
-      <w:proofErr w:type="spellEnd"/>
-      <w:r>
-        <w:t xml:space="preserve"> s3 mb s3://source-bucket-lab-v1-&lt;your-name&gt; --region us-east-1</w:t>
+      <w:r>
+        <w:t>aws s3 mb s3://source-bucket-lab-v1-&lt;your-name&gt; --region us-east-1</w:t>
       </w:r>
     </w:p>
     <w:p>
@@ -908,13 +810,26 @@
         </w:numPr>
       </w:pPr>
       <w:r>
-        <w:t xml:space="preserve">Name: </w:t>
-      </w:r>
-      <w:proofErr w:type="spellStart"/>
-      <w:r>
-        <w:t>FileTypeNotificationTopic</w:t>
-      </w:r>
-      <w:proofErr w:type="spellEnd"/>
+        <w:t>Name: FileTypeNotificationTopic.</w:t>
+      </w:r>
+    </w:p>
+    <w:p>
+      <w:pPr>
+        <w:numPr>
+          <w:ilvl w:val="0"/>
+          <w:numId w:val="6"/>
+        </w:numPr>
+      </w:pPr>
+      <w:r>
+        <w:t xml:space="preserve">Click </w:t>
+      </w:r>
+      <w:r>
+        <w:rPr>
+          <w:b/>
+          <w:bCs/>
+        </w:rPr>
+        <w:t>Create topic</w:t>
+      </w:r>
       <w:r>
         <w:t>.</w:t>
       </w:r>
@@ -927,27 +842,6 @@
         </w:numPr>
       </w:pPr>
       <w:r>
-        <w:t xml:space="preserve">Click </w:t>
-      </w:r>
-      <w:r>
-        <w:rPr>
-          <w:b/>
-          <w:bCs/>
-        </w:rPr>
-        <w:t>Create topic</w:t>
-      </w:r>
-      <w:r>
-        <w:t>.</w:t>
-      </w:r>
-    </w:p>
-    <w:p>
-      <w:pPr>
-        <w:numPr>
-          <w:ilvl w:val="0"/>
-          <w:numId w:val="6"/>
-        </w:numPr>
-      </w:pPr>
-      <w:r>
         <w:t xml:space="preserve">Copy the </w:t>
       </w:r>
       <w:r>
@@ -962,22 +856,7 @@
       </w:r>
       <w:r>
         <w:br/>
-      </w:r>
-      <w:proofErr w:type="gramStart"/>
-      <w:r>
-        <w:t>arn:aws</w:t>
-      </w:r>
-      <w:proofErr w:type="gramEnd"/>
-      <w:r>
-        <w:t>:sns:us-east-1:</w:t>
-      </w:r>
-      <w:proofErr w:type="gramStart"/>
-      <w:r>
-        <w:t>123456789012:FileTypeNotificationTopic</w:t>
-      </w:r>
-      <w:proofErr w:type="gramEnd"/>
-      <w:r>
-        <w:t>).</w:t>
+        <w:t>arn:aws:sns:us-east-1:123456789012:FileTypeNotificationTopic).</w:t>
       </w:r>
     </w:p>
     <w:p>
@@ -1335,13 +1214,8 @@
           <w:numId w:val="10"/>
         </w:numPr>
       </w:pPr>
-      <w:proofErr w:type="spellStart"/>
-      <w:r>
-        <w:t>AmazonSNSFullAccess</w:t>
-      </w:r>
-      <w:proofErr w:type="spellEnd"/>
-      <w:r>
-        <w:t>.</w:t>
+      <w:r>
+        <w:t>AmazonSNSFullAccess.</w:t>
       </w:r>
     </w:p>
     <w:p>
@@ -1389,11 +1263,9 @@
           <w:numId w:val="11"/>
         </w:numPr>
       </w:pPr>
-      <w:proofErr w:type="spellStart"/>
       <w:r>
         <w:t>AmazonSNSFullAccess</w:t>
       </w:r>
-      <w:proofErr w:type="spellEnd"/>
     </w:p>
     <w:p>
       <w:pPr>
@@ -1771,21 +1643,8 @@
         </w:numPr>
       </w:pPr>
       <w:r>
-        <w:t xml:space="preserve">e.g., </w:t>
-      </w:r>
-      <w:proofErr w:type="gramStart"/>
-      <w:r>
-        <w:t>arn:aws</w:t>
-      </w:r>
-      <w:proofErr w:type="gramEnd"/>
-      <w:r>
-        <w:t>:sns:us-east-1:</w:t>
-      </w:r>
-      <w:proofErr w:type="gramStart"/>
-      <w:r>
-        <w:t>123456789012:FileTypeNotificationTopic</w:t>
-      </w:r>
-      <w:proofErr w:type="gramEnd"/>
+        <w:t>e.g., arn:aws:sns:us-east-1:123456789012:FileTypeNotificationTopic</w:t>
+      </w:r>
     </w:p>
     <w:p>
       <w:pPr>
@@ -1857,787 +1716,7 @@
     </w:p>
     <w:p>
       <w:r>
-        <w:t>import boto3</w:t>
-      </w:r>
-    </w:p>
-    <w:p>
-      <w:proofErr w:type="gramStart"/>
-      <w:r>
-        <w:t xml:space="preserve">import </w:t>
-      </w:r>
-      <w:proofErr w:type="spellStart"/>
-      <w:r>
-        <w:t>os</w:t>
-      </w:r>
-      <w:proofErr w:type="spellEnd"/>
-      <w:proofErr w:type="gramEnd"/>
-    </w:p>
-    <w:p/>
-    <w:p>
-      <w:r>
-        <w:t>s3 = boto3.client("s3")</w:t>
-      </w:r>
-    </w:p>
-    <w:p>
-      <w:proofErr w:type="spellStart"/>
-      <w:r>
-        <w:t>sns</w:t>
-      </w:r>
-      <w:proofErr w:type="spellEnd"/>
-      <w:r>
-        <w:t xml:space="preserve"> = boto3.client("</w:t>
-      </w:r>
-      <w:proofErr w:type="spellStart"/>
-      <w:r>
-        <w:t>sns</w:t>
-      </w:r>
-      <w:proofErr w:type="spellEnd"/>
-      <w:r>
-        <w:t>")</w:t>
-      </w:r>
-    </w:p>
-    <w:p/>
-    <w:p>
-      <w:r>
-        <w:t xml:space="preserve">SNS_TOPIC_ARN = </w:t>
-      </w:r>
-      <w:proofErr w:type="spellStart"/>
-      <w:proofErr w:type="gramStart"/>
-      <w:r>
-        <w:t>os.environ</w:t>
-      </w:r>
-      <w:proofErr w:type="spellEnd"/>
-      <w:proofErr w:type="gramEnd"/>
-      <w:r>
-        <w:t>["SNS_TOPIC_ARN"]</w:t>
-      </w:r>
-    </w:p>
-    <w:p/>
-    <w:p>
-      <w:r>
-        <w:t xml:space="preserve">def </w:t>
-      </w:r>
-      <w:proofErr w:type="spellStart"/>
-      <w:r>
-        <w:t>lambda_</w:t>
-      </w:r>
-      <w:proofErr w:type="gramStart"/>
-      <w:r>
-        <w:t>handler</w:t>
-      </w:r>
-      <w:proofErr w:type="spellEnd"/>
-      <w:r>
-        <w:t>(</w:t>
-      </w:r>
-      <w:proofErr w:type="gramEnd"/>
-      <w:r>
-        <w:t>event, context):</w:t>
-      </w:r>
-    </w:p>
-    <w:p>
-      <w:r>
-        <w:t xml:space="preserve">    # Log full event (good for debugging)</w:t>
-      </w:r>
-    </w:p>
-    <w:p>
-      <w:r>
-        <w:t xml:space="preserve">    </w:t>
-      </w:r>
-      <w:proofErr w:type="gramStart"/>
-      <w:r>
-        <w:t>print(</w:t>
-      </w:r>
-      <w:proofErr w:type="gramEnd"/>
-      <w:r>
-        <w:t>"Received event:", event)</w:t>
-      </w:r>
-    </w:p>
-    <w:p/>
-    <w:p>
-      <w:r>
-        <w:t xml:space="preserve">    # Extract bucket and key</w:t>
-      </w:r>
-    </w:p>
-    <w:p>
-      <w:r>
-        <w:t xml:space="preserve">    record = event["Records"][0]</w:t>
-      </w:r>
-    </w:p>
-    <w:p>
-      <w:r>
-        <w:t xml:space="preserve">    bucket = record["s3</w:t>
-      </w:r>
-      <w:proofErr w:type="gramStart"/>
-      <w:r>
-        <w:t>"][</w:t>
-      </w:r>
-      <w:proofErr w:type="gramEnd"/>
-      <w:r>
-        <w:t>"bucket</w:t>
-      </w:r>
-      <w:proofErr w:type="gramStart"/>
-      <w:r>
-        <w:t>"][</w:t>
-      </w:r>
-      <w:proofErr w:type="gramEnd"/>
-      <w:r>
-        <w:t>"name"]</w:t>
-      </w:r>
-    </w:p>
-    <w:p>
-      <w:r>
-        <w:lastRenderedPageBreak/>
-        <w:t xml:space="preserve">    key = record["s3</w:t>
-      </w:r>
-      <w:proofErr w:type="gramStart"/>
-      <w:r>
-        <w:t>"][</w:t>
-      </w:r>
-      <w:proofErr w:type="gramEnd"/>
-      <w:r>
-        <w:t>"object</w:t>
-      </w:r>
-      <w:proofErr w:type="gramStart"/>
-      <w:r>
-        <w:t>"][</w:t>
-      </w:r>
-      <w:proofErr w:type="gramEnd"/>
-      <w:r>
-        <w:t>"key"]</w:t>
-      </w:r>
-    </w:p>
-    <w:p/>
-    <w:p>
-      <w:r>
-        <w:t xml:space="preserve">    # Extract file extension</w:t>
-      </w:r>
-    </w:p>
-    <w:p>
-      <w:r>
-        <w:t xml:space="preserve">    if "." in key:</w:t>
-      </w:r>
-    </w:p>
-    <w:p>
-      <w:r>
-        <w:t xml:space="preserve">        </w:t>
-      </w:r>
-      <w:proofErr w:type="spellStart"/>
-      <w:r>
-        <w:t>ext</w:t>
-      </w:r>
-      <w:proofErr w:type="spellEnd"/>
-      <w:r>
-        <w:t xml:space="preserve"> = </w:t>
-      </w:r>
-      <w:proofErr w:type="spellStart"/>
-      <w:proofErr w:type="gramStart"/>
-      <w:r>
-        <w:t>key.rsplit</w:t>
-      </w:r>
-      <w:proofErr w:type="spellEnd"/>
-      <w:proofErr w:type="gramEnd"/>
-      <w:r>
-        <w:t xml:space="preserve">(".", </w:t>
-      </w:r>
-      <w:proofErr w:type="gramStart"/>
-      <w:r>
-        <w:t>1)[</w:t>
-      </w:r>
-      <w:proofErr w:type="gramEnd"/>
-      <w:r>
-        <w:t>-1</w:t>
-      </w:r>
-      <w:proofErr w:type="gramStart"/>
-      <w:r>
-        <w:t>].lower</w:t>
-      </w:r>
-      <w:proofErr w:type="gramEnd"/>
-      <w:r>
-        <w:t>()</w:t>
-      </w:r>
-    </w:p>
-    <w:p>
-      <w:r>
-        <w:t xml:space="preserve">    else:</w:t>
-      </w:r>
-    </w:p>
-    <w:p>
-      <w:r>
-        <w:t xml:space="preserve">        </w:t>
-      </w:r>
-      <w:proofErr w:type="spellStart"/>
-      <w:r>
-        <w:t>ext</w:t>
-      </w:r>
-      <w:proofErr w:type="spellEnd"/>
-      <w:r>
-        <w:t xml:space="preserve"> = ""</w:t>
-      </w:r>
-    </w:p>
-    <w:p/>
-    <w:p>
-      <w:r>
-        <w:t xml:space="preserve">    # Map extension to folder</w:t>
-      </w:r>
-    </w:p>
-    <w:p>
-      <w:r>
-        <w:t xml:space="preserve">    </w:t>
-      </w:r>
-      <w:proofErr w:type="spellStart"/>
-      <w:r>
-        <w:t>folder_map</w:t>
-      </w:r>
-      <w:proofErr w:type="spellEnd"/>
-      <w:r>
-        <w:t xml:space="preserve"> = {</w:t>
-      </w:r>
-    </w:p>
-    <w:p>
-      <w:r>
-        <w:t xml:space="preserve">        "doc": "doc/",</w:t>
-      </w:r>
-    </w:p>
-    <w:p>
-      <w:r>
-        <w:t xml:space="preserve">        "docx": "doc/",</w:t>
-      </w:r>
-    </w:p>
-    <w:p>
-      <w:r>
-        <w:t xml:space="preserve">        "jpeg": "jpeg/",</w:t>
-      </w:r>
-    </w:p>
-    <w:p>
-      <w:r>
-        <w:t xml:space="preserve">        "jpg": "jpeg/",</w:t>
-      </w:r>
-    </w:p>
-    <w:p>
-      <w:r>
-        <w:t xml:space="preserve">        "pdf": "pdf/",</w:t>
-      </w:r>
-    </w:p>
-    <w:p>
-      <w:r>
-        <w:t xml:space="preserve">        "</w:t>
-      </w:r>
-      <w:proofErr w:type="spellStart"/>
-      <w:r>
-        <w:t>xls</w:t>
-      </w:r>
-      <w:proofErr w:type="spellEnd"/>
-      <w:r>
-        <w:t>": "excel/",</w:t>
-      </w:r>
-    </w:p>
-    <w:p>
-      <w:r>
-        <w:t xml:space="preserve">        "xlsx": "excel/",</w:t>
-      </w:r>
-    </w:p>
-    <w:p>
-      <w:r>
-        <w:t xml:space="preserve">    }</w:t>
-      </w:r>
-    </w:p>
-    <w:p/>
-    <w:p>
-      <w:r>
-        <w:t xml:space="preserve">    # Default folder for unknown types</w:t>
-      </w:r>
-    </w:p>
-    <w:p>
-      <w:r>
-        <w:t xml:space="preserve">    </w:t>
-      </w:r>
-      <w:proofErr w:type="spellStart"/>
-      <w:r>
-        <w:t>target_folder</w:t>
-      </w:r>
-      <w:proofErr w:type="spellEnd"/>
-      <w:r>
-        <w:t xml:space="preserve"> = </w:t>
-      </w:r>
-      <w:proofErr w:type="spellStart"/>
-      <w:proofErr w:type="gramStart"/>
-      <w:r>
-        <w:t>folder_map.get</w:t>
-      </w:r>
-      <w:proofErr w:type="spellEnd"/>
-      <w:r>
-        <w:t>(</w:t>
-      </w:r>
-      <w:proofErr w:type="spellStart"/>
-      <w:proofErr w:type="gramEnd"/>
-      <w:r>
-        <w:t>ext</w:t>
-      </w:r>
-      <w:proofErr w:type="spellEnd"/>
-      <w:r>
-        <w:t>, "others/")</w:t>
-      </w:r>
-    </w:p>
-    <w:p/>
-    <w:p>
-      <w:r>
-        <w:t xml:space="preserve">    # New object key inside same bucket</w:t>
-      </w:r>
-    </w:p>
-    <w:p>
-      <w:r>
-        <w:t xml:space="preserve">    </w:t>
-      </w:r>
-      <w:proofErr w:type="spellStart"/>
-      <w:r>
-        <w:t>new_key</w:t>
-      </w:r>
-      <w:proofErr w:type="spellEnd"/>
-      <w:r>
-        <w:t xml:space="preserve"> = f"{</w:t>
-      </w:r>
-      <w:proofErr w:type="spellStart"/>
-      <w:r>
-        <w:t>target_</w:t>
-      </w:r>
-      <w:proofErr w:type="gramStart"/>
-      <w:r>
-        <w:t>folder</w:t>
-      </w:r>
-      <w:proofErr w:type="spellEnd"/>
-      <w:r>
-        <w:t>}{</w:t>
-      </w:r>
-      <w:proofErr w:type="gramEnd"/>
-      <w:r>
-        <w:t>key}"</w:t>
-      </w:r>
-    </w:p>
-    <w:p/>
-    <w:p>
-      <w:r>
-        <w:t xml:space="preserve">    # Prepare message for SNS</w:t>
-      </w:r>
-    </w:p>
-    <w:p>
-      <w:r>
-        <w:lastRenderedPageBreak/>
-        <w:t xml:space="preserve">    message = (</w:t>
-      </w:r>
-    </w:p>
-    <w:p>
-      <w:r>
-        <w:t xml:space="preserve">        </w:t>
-      </w:r>
-      <w:proofErr w:type="spellStart"/>
-      <w:r>
-        <w:t>f"</w:t>
-      </w:r>
-      <w:proofErr w:type="gramStart"/>
-      <w:r>
-        <w:t>File</w:t>
-      </w:r>
-      <w:proofErr w:type="spellEnd"/>
-      <w:r>
-        <w:t xml:space="preserve"> '{key}'</w:t>
-      </w:r>
-      <w:proofErr w:type="gramEnd"/>
-      <w:r>
-        <w:t xml:space="preserve"> was uploaded to </w:t>
-      </w:r>
-      <w:proofErr w:type="gramStart"/>
-      <w:r>
-        <w:t>bucket '{bucket}'</w:t>
-      </w:r>
-      <w:proofErr w:type="gramEnd"/>
-      <w:r>
-        <w:t>. "</w:t>
-      </w:r>
-    </w:p>
-    <w:p>
-      <w:r>
-        <w:t xml:space="preserve">        </w:t>
-      </w:r>
-      <w:proofErr w:type="spellStart"/>
-      <w:r>
-        <w:t>f"Detected</w:t>
-      </w:r>
-      <w:proofErr w:type="spellEnd"/>
-      <w:r>
-        <w:t xml:space="preserve"> extension: </w:t>
-      </w:r>
-      <w:proofErr w:type="gramStart"/>
-      <w:r>
-        <w:t>'.{</w:t>
-      </w:r>
-      <w:proofErr w:type="spellStart"/>
-      <w:r>
-        <w:t>ext</w:t>
-      </w:r>
-      <w:proofErr w:type="spellEnd"/>
-      <w:r>
-        <w:t>}' →</w:t>
-      </w:r>
-      <w:proofErr w:type="gramEnd"/>
-      <w:r>
-        <w:t xml:space="preserve"> moving to </w:t>
-      </w:r>
-      <w:proofErr w:type="gramStart"/>
-      <w:r>
-        <w:t>folder '{</w:t>
-      </w:r>
-      <w:proofErr w:type="spellStart"/>
-      <w:proofErr w:type="gramEnd"/>
-      <w:r>
-        <w:t>target_</w:t>
-      </w:r>
-      <w:proofErr w:type="gramStart"/>
-      <w:r>
-        <w:t>folder</w:t>
-      </w:r>
-      <w:proofErr w:type="spellEnd"/>
-      <w:r>
-        <w:t>}'</w:t>
-      </w:r>
-      <w:proofErr w:type="gramEnd"/>
-      <w:r>
-        <w:t>. "</w:t>
-      </w:r>
-    </w:p>
-    <w:p>
-      <w:r>
-        <w:t xml:space="preserve">        </w:t>
-      </w:r>
-      <w:proofErr w:type="spellStart"/>
-      <w:r>
-        <w:t>f"New</w:t>
-      </w:r>
-      <w:proofErr w:type="spellEnd"/>
-      <w:r>
-        <w:t xml:space="preserve"> path</w:t>
-      </w:r>
-      <w:proofErr w:type="gramStart"/>
-      <w:r>
-        <w:t>: '{</w:t>
-      </w:r>
-      <w:proofErr w:type="spellStart"/>
-      <w:proofErr w:type="gramEnd"/>
-      <w:r>
-        <w:t>new_</w:t>
-      </w:r>
-      <w:proofErr w:type="gramStart"/>
-      <w:r>
-        <w:t>key</w:t>
-      </w:r>
-      <w:proofErr w:type="spellEnd"/>
-      <w:r>
-        <w:t>}'</w:t>
-      </w:r>
-      <w:proofErr w:type="gramEnd"/>
-      <w:r>
-        <w:t>"</w:t>
-      </w:r>
-    </w:p>
-    <w:p>
-      <w:r>
-        <w:t xml:space="preserve">    )</w:t>
-      </w:r>
-    </w:p>
-    <w:p/>
-    <w:p>
-      <w:r>
-        <w:t xml:space="preserve">    # Publish SNS notification</w:t>
-      </w:r>
-    </w:p>
-    <w:p>
-      <w:r>
-        <w:t xml:space="preserve">    </w:t>
-      </w:r>
-      <w:proofErr w:type="spellStart"/>
-      <w:proofErr w:type="gramStart"/>
-      <w:r>
-        <w:t>sns.publish</w:t>
-      </w:r>
-      <w:proofErr w:type="spellEnd"/>
-      <w:proofErr w:type="gramEnd"/>
-      <w:r>
-        <w:t>(</w:t>
-      </w:r>
-    </w:p>
-    <w:p>
-      <w:r>
-        <w:t xml:space="preserve">        </w:t>
-      </w:r>
-      <w:proofErr w:type="spellStart"/>
-      <w:r>
-        <w:t>TopicArn</w:t>
-      </w:r>
-      <w:proofErr w:type="spellEnd"/>
-      <w:r>
-        <w:t>=SNS_TOPIC_ARN,</w:t>
-      </w:r>
-    </w:p>
-    <w:p>
-      <w:r>
-        <w:t xml:space="preserve">        Subject="S3 File Type Processed",</w:t>
-      </w:r>
-    </w:p>
-    <w:p>
-      <w:r>
-        <w:t xml:space="preserve">        Message=message</w:t>
-      </w:r>
-    </w:p>
-    <w:p>
-      <w:r>
-        <w:t xml:space="preserve">    )</w:t>
-      </w:r>
-    </w:p>
-    <w:p/>
-    <w:p>
-      <w:r>
-        <w:t xml:space="preserve">    # Copy object to new location (same bucket)</w:t>
-      </w:r>
-    </w:p>
-    <w:p>
-      <w:r>
-        <w:t xml:space="preserve">    s</w:t>
-      </w:r>
-      <w:proofErr w:type="gramStart"/>
-      <w:r>
-        <w:t>3.copy</w:t>
-      </w:r>
-      <w:proofErr w:type="gramEnd"/>
-      <w:r>
-        <w:t>_</w:t>
-      </w:r>
-      <w:proofErr w:type="gramStart"/>
-      <w:r>
-        <w:t>object(</w:t>
-      </w:r>
-      <w:proofErr w:type="gramEnd"/>
-    </w:p>
-    <w:p>
-      <w:r>
-        <w:t xml:space="preserve">        Bucket=bucket,</w:t>
-      </w:r>
-    </w:p>
-    <w:p>
-      <w:r>
-        <w:t xml:space="preserve">        </w:t>
-      </w:r>
-      <w:proofErr w:type="spellStart"/>
-      <w:r>
-        <w:t>CopySource</w:t>
-      </w:r>
-      <w:proofErr w:type="spellEnd"/>
-      <w:proofErr w:type="gramStart"/>
-      <w:r>
-        <w:t>={</w:t>
-      </w:r>
-      <w:proofErr w:type="gramEnd"/>
-      <w:r>
-        <w:t xml:space="preserve">"Bucket": bucket, "Key": </w:t>
-      </w:r>
-      <w:proofErr w:type="gramStart"/>
-      <w:r>
-        <w:t>key},</w:t>
-      </w:r>
-      <w:proofErr w:type="gramEnd"/>
-    </w:p>
-    <w:p>
-      <w:r>
-        <w:t xml:space="preserve">        Key=</w:t>
-      </w:r>
-      <w:proofErr w:type="spellStart"/>
-      <w:r>
-        <w:t>new_key</w:t>
-      </w:r>
-      <w:proofErr w:type="spellEnd"/>
-    </w:p>
-    <w:p>
-      <w:r>
-        <w:t xml:space="preserve">    )</w:t>
-      </w:r>
-    </w:p>
-    <w:p/>
-    <w:p>
-      <w:r>
-        <w:t xml:space="preserve">    # Delete the original object</w:t>
-      </w:r>
-    </w:p>
-    <w:p>
-      <w:r>
-        <w:t xml:space="preserve">    s</w:t>
-      </w:r>
-      <w:proofErr w:type="gramStart"/>
-      <w:r>
-        <w:t>3.delete</w:t>
-      </w:r>
-      <w:proofErr w:type="gramEnd"/>
-      <w:r>
-        <w:t>_</w:t>
-      </w:r>
-      <w:proofErr w:type="gramStart"/>
-      <w:r>
-        <w:t>object(</w:t>
-      </w:r>
-      <w:proofErr w:type="gramEnd"/>
-    </w:p>
-    <w:p>
-      <w:r>
-        <w:t xml:space="preserve">        Bucket=bucket,</w:t>
-      </w:r>
-    </w:p>
-    <w:p>
-      <w:r>
-        <w:t xml:space="preserve">        Key=key</w:t>
-      </w:r>
-    </w:p>
-    <w:p>
-      <w:r>
-        <w:t xml:space="preserve">    )</w:t>
-      </w:r>
-    </w:p>
-    <w:p/>
-    <w:p>
-      <w:r>
-        <w:lastRenderedPageBreak/>
-        <w:t xml:space="preserve">    </w:t>
-      </w:r>
-      <w:proofErr w:type="gramStart"/>
-      <w:r>
-        <w:t>print(</w:t>
-      </w:r>
-      <w:proofErr w:type="gramEnd"/>
-      <w:r>
-        <w:t xml:space="preserve">"Successfully moved file to:", </w:t>
-      </w:r>
-      <w:proofErr w:type="spellStart"/>
-      <w:r>
-        <w:t>new_key</w:t>
-      </w:r>
-      <w:proofErr w:type="spellEnd"/>
-      <w:r>
-        <w:t>)</w:t>
-      </w:r>
-    </w:p>
-    <w:p/>
-    <w:p>
-      <w:r>
-        <w:t xml:space="preserve">    return {</w:t>
-      </w:r>
-    </w:p>
-    <w:p>
-      <w:r>
-        <w:t xml:space="preserve">        "</w:t>
-      </w:r>
-      <w:proofErr w:type="spellStart"/>
-      <w:r>
-        <w:t>statusCode</w:t>
-      </w:r>
-      <w:proofErr w:type="spellEnd"/>
-      <w:r>
-        <w:t>": 200,</w:t>
-      </w:r>
-    </w:p>
-    <w:p>
-      <w:r>
-        <w:t xml:space="preserve">        "body</w:t>
-      </w:r>
-      <w:proofErr w:type="gramStart"/>
-      <w:r>
-        <w:t>": {</w:t>
-      </w:r>
-      <w:proofErr w:type="gramEnd"/>
-    </w:p>
-    <w:p>
-      <w:r>
-        <w:t xml:space="preserve">            "</w:t>
-      </w:r>
-      <w:proofErr w:type="spellStart"/>
-      <w:proofErr w:type="gramStart"/>
-      <w:r>
-        <w:t>old</w:t>
-      </w:r>
-      <w:proofErr w:type="gramEnd"/>
-      <w:r>
-        <w:t>_key</w:t>
-      </w:r>
-      <w:proofErr w:type="spellEnd"/>
-      <w:r>
-        <w:t>": key,</w:t>
-      </w:r>
-    </w:p>
-    <w:p>
-      <w:r>
-        <w:t xml:space="preserve">            "</w:t>
-      </w:r>
-      <w:proofErr w:type="spellStart"/>
-      <w:proofErr w:type="gramStart"/>
-      <w:r>
-        <w:t>new</w:t>
-      </w:r>
-      <w:proofErr w:type="gramEnd"/>
-      <w:r>
-        <w:t>_key</w:t>
-      </w:r>
-      <w:proofErr w:type="spellEnd"/>
-      <w:r>
-        <w:t xml:space="preserve">": </w:t>
-      </w:r>
-      <w:proofErr w:type="spellStart"/>
-      <w:r>
-        <w:t>new_key</w:t>
-      </w:r>
-      <w:proofErr w:type="spellEnd"/>
-      <w:r>
-        <w:t>,</w:t>
-      </w:r>
-    </w:p>
-    <w:p>
-      <w:r>
-        <w:t xml:space="preserve">            "extension": </w:t>
-      </w:r>
-      <w:proofErr w:type="spellStart"/>
-      <w:r>
-        <w:t>ext</w:t>
-      </w:r>
-      <w:proofErr w:type="spellEnd"/>
-      <w:r>
-        <w:t>,</w:t>
-      </w:r>
-    </w:p>
-    <w:p>
-      <w:r>
-        <w:t xml:space="preserve">            "</w:t>
-      </w:r>
-      <w:proofErr w:type="spellStart"/>
-      <w:proofErr w:type="gramStart"/>
-      <w:r>
-        <w:t>target</w:t>
-      </w:r>
-      <w:proofErr w:type="gramEnd"/>
-      <w:r>
-        <w:t>_folder</w:t>
-      </w:r>
-      <w:proofErr w:type="spellEnd"/>
-      <w:r>
-        <w:t xml:space="preserve">": </w:t>
-      </w:r>
-      <w:proofErr w:type="spellStart"/>
-      <w:r>
-        <w:t>target_folder</w:t>
-      </w:r>
-      <w:proofErr w:type="spellEnd"/>
-    </w:p>
-    <w:p>
-      <w:r>
-        <w:t xml:space="preserve">        }</w:t>
-      </w:r>
-    </w:p>
-    <w:p>
-      <w:r>
-        <w:t xml:space="preserve">    }</w:t>
+        <w:t>Code is attached in the repo ============</w:t>
       </w:r>
     </w:p>
     <w:p>
@@ -2817,15 +1896,7 @@
         </w:numPr>
       </w:pPr>
       <w:r>
-        <w:t xml:space="preserve">Name: </w:t>
-      </w:r>
-      <w:proofErr w:type="spellStart"/>
-      <w:r>
-        <w:t>OnObjectCreatedTriggerLambda</w:t>
-      </w:r>
-      <w:proofErr w:type="spellEnd"/>
-      <w:r>
-        <w:t>.</w:t>
+        <w:t>Name: OnObjectCreatedTriggerLambda.</w:t>
       </w:r>
     </w:p>
     <w:p>
@@ -2851,34 +1922,10 @@
           <w:b/>
           <w:bCs/>
         </w:rPr>
-        <w:t xml:space="preserve">All </w:t>
-      </w:r>
-      <w:proofErr w:type="gramStart"/>
-      <w:r>
-        <w:rPr>
-          <w:b/>
-          <w:bCs/>
-        </w:rPr>
-        <w:t>object</w:t>
-      </w:r>
-      <w:proofErr w:type="gramEnd"/>
-      <w:r>
-        <w:rPr>
-          <w:b/>
-          <w:bCs/>
-        </w:rPr>
-        <w:t xml:space="preserve"> create events</w:t>
-      </w:r>
-      <w:r>
-        <w:t xml:space="preserve"> or specifically PUT (s</w:t>
-      </w:r>
-      <w:proofErr w:type="gramStart"/>
-      <w:r>
-        <w:t>3:ObjectCreated</w:t>
-      </w:r>
-      <w:proofErr w:type="gramEnd"/>
-      <w:r>
-        <w:t>:Put).</w:t>
+        <w:t>All object create events</w:t>
+      </w:r>
+      <w:r>
+        <w:t xml:space="preserve"> or specifically PUT (s3:ObjectCreated:Put).</w:t>
       </w:r>
     </w:p>
     <w:p>
@@ -2900,6 +1947,7 @@
         </w:numPr>
       </w:pPr>
       <w:r>
+        <w:lastRenderedPageBreak/>
         <w:t xml:space="preserve">Leave </w:t>
       </w:r>
       <w:r>
@@ -2921,7 +1969,6 @@
         </w:numPr>
       </w:pPr>
       <w:r>
-        <w:lastRenderedPageBreak/>
         <w:t>Destination:</w:t>
       </w:r>
     </w:p>
@@ -3216,44 +2263,24 @@
     </w:p>
     <w:p/>
     <w:p>
-      <w:proofErr w:type="spellStart"/>
-      <w:r>
-        <w:t>aws</w:t>
-      </w:r>
-      <w:proofErr w:type="spellEnd"/>
-      <w:r>
-        <w:t xml:space="preserve"> s3 cp sample.doc s3://$BUCKET/</w:t>
-      </w:r>
-    </w:p>
-    <w:p>
-      <w:proofErr w:type="spellStart"/>
       <w:r>
         <w:lastRenderedPageBreak/>
-        <w:t>aws</w:t>
-      </w:r>
-      <w:proofErr w:type="spellEnd"/>
-      <w:r>
-        <w:t xml:space="preserve"> s3 cp image.jpeg s3://$BUCKET/</w:t>
-      </w:r>
-    </w:p>
-    <w:p>
-      <w:proofErr w:type="spellStart"/>
-      <w:r>
-        <w:t>aws</w:t>
-      </w:r>
-      <w:proofErr w:type="spellEnd"/>
-      <w:r>
-        <w:t xml:space="preserve"> s3 cp report.pdf s3://$BUCKET/</w:t>
-      </w:r>
-    </w:p>
-    <w:p>
-      <w:proofErr w:type="spellStart"/>
-      <w:r>
-        <w:t>aws</w:t>
-      </w:r>
-      <w:proofErr w:type="spellEnd"/>
-      <w:r>
-        <w:t xml:space="preserve"> s3 cp data.xlsx s3://$BUCKET/</w:t>
+        <w:t>aws s3 cp sample.doc s3://$BUCKET/</w:t>
+      </w:r>
+    </w:p>
+    <w:p>
+      <w:r>
+        <w:t>aws s3 cp image.jpeg s3://$BUCKET/</w:t>
+      </w:r>
+    </w:p>
+    <w:p>
+      <w:r>
+        <w:t>aws s3 cp report.pdf s3://$BUCKET/</w:t>
+      </w:r>
+    </w:p>
+    <w:p>
+      <w:r>
+        <w:t>aws s3 cp data.xlsx s3://$BUCKET/</w:t>
       </w:r>
     </w:p>
     <w:p>
@@ -3460,25 +2487,17 @@
     </w:p>
     <w:p>
       <w:r>
+        <w:lastRenderedPageBreak/>
         <w:t>You should see mails like:</w:t>
       </w:r>
     </w:p>
     <w:p>
       <w:r>
-        <w:lastRenderedPageBreak/>
         <w:t>Subject: S3 File Type Processed</w:t>
       </w:r>
       <w:r>
         <w:br/>
-        <w:t>Body: File 'sample.doc' was uploaded to bucket 'source-bucket-lab-v1-xyz'. Detected extension</w:t>
-      </w:r>
-      <w:proofErr w:type="gramStart"/>
-      <w:r>
-        <w:t>: '.</w:t>
-      </w:r>
-      <w:proofErr w:type="gramEnd"/>
-      <w:r>
-        <w:t>doc' → moving to folder 'doc/'. New path: 'doc/sample.doc'</w:t>
+        <w:t>Body: File 'sample.doc' was uploaded to bucket 'source-bucket-lab-v1-xyz'. Detected extension: '.doc' → moving to folder 'doc/'. New path: 'doc/sample.doc'</w:t>
       </w:r>
     </w:p>
     <w:p>
@@ -3637,15 +2656,7 @@
           <w:b/>
           <w:bCs/>
         </w:rPr>
-        <w:t>11</w:t>
-      </w:r>
-      <w:proofErr w:type="gramStart"/>
-      <w:r>
-        <w:rPr>
-          <w:b/>
-          <w:bCs/>
-        </w:rPr>
-        <w:t xml:space="preserve">. </w:t>
+        <w:t xml:space="preserve">11. </w:t>
       </w:r>
       <w:r>
         <w:rPr>
@@ -3660,15 +2671,7 @@
           <w:b/>
           <w:bCs/>
         </w:rPr>
-        <w:t xml:space="preserve"> (</w:t>
-      </w:r>
-      <w:proofErr w:type="gramEnd"/>
-      <w:r>
-        <w:rPr>
-          <w:b/>
-          <w:bCs/>
-        </w:rPr>
-        <w:t>Optional) Cleanup Steps</w:t>
+        <w:t xml:space="preserve"> (Optional) Cleanup Steps</w:t>
       </w:r>
     </w:p>
     <w:p>

</xml_diff>